<commit_message>
-Actualización y completado de Documentos de Especificación de CU.
-Creación y actualización de Diagramas de Secuencia.

-Creación y actualización de Diagramas de CU Individuales.

-Actualización a la versión final del Diagrama de CU del Sistema (V.1.11)
</commit_message>
<xml_diff>
--- a/Elaboración/Especificaciones CU/Especificacion Caso de Uso Gestionar Permiso.docx
+++ b/Elaboración/Especificaciones CU/Especificacion Caso de Uso Gestionar Permiso.docx
@@ -597,7 +597,7 @@
               <w:noProof/>
               <w:sz w:val="22"/>
               <w:szCs w:val="22"/>
-              <w:lang w:eastAsia="es-ES"/>
+              <w:lang w:val="es-AR" w:eastAsia="es-AR"/>
             </w:rPr>
           </w:pPr>
           <w:r>
@@ -609,7 +609,7 @@
           <w:r>
             <w:fldChar w:fldCharType="separate"/>
           </w:r>
-          <w:hyperlink w:anchor="_Toc257615429" w:history="1">
+          <w:hyperlink w:anchor="_Toc40633590" w:history="1">
             <w:r>
               <w:rPr>
                 <w:rStyle w:val="Hipervnculo"/>
@@ -636,7 +636,7 @@
                 <w:noProof/>
                 <w:webHidden/>
               </w:rPr>
-              <w:instrText xml:space="preserve"> PAGEREF _Toc257615429 \h </w:instrText>
+              <w:instrText xml:space="preserve"> PAGEREF _Toc40633590 \h </w:instrText>
             </w:r>
             <w:r>
               <w:rPr>
@@ -656,7 +656,7 @@
                 <w:noProof/>
                 <w:webHidden/>
               </w:rPr>
-              <w:t>3</w:t>
+              <w:t>4</w:t>
             </w:r>
             <w:r>
               <w:rPr>
@@ -677,10 +677,10 @@
               <w:noProof/>
               <w:sz w:val="22"/>
               <w:szCs w:val="22"/>
-              <w:lang w:eastAsia="es-ES"/>
+              <w:lang w:val="es-AR" w:eastAsia="es-AR"/>
             </w:rPr>
           </w:pPr>
-          <w:hyperlink w:anchor="_Toc257615430" w:history="1">
+          <w:hyperlink w:anchor="_Toc40633591" w:history="1">
             <w:r>
               <w:rPr>
                 <w:rStyle w:val="Hipervnculo"/>
@@ -707,7 +707,7 @@
                 <w:noProof/>
                 <w:webHidden/>
               </w:rPr>
-              <w:instrText xml:space="preserve"> PAGEREF _Toc257615430 \h </w:instrText>
+              <w:instrText xml:space="preserve"> PAGEREF _Toc40633591 \h </w:instrText>
             </w:r>
             <w:r>
               <w:rPr>
@@ -727,7 +727,7 @@
                 <w:noProof/>
                 <w:webHidden/>
               </w:rPr>
-              <w:t>3</w:t>
+              <w:t>4</w:t>
             </w:r>
             <w:r>
               <w:rPr>
@@ -748,10 +748,10 @@
               <w:noProof/>
               <w:sz w:val="22"/>
               <w:szCs w:val="22"/>
-              <w:lang w:eastAsia="es-ES"/>
+              <w:lang w:val="es-AR" w:eastAsia="es-AR"/>
             </w:rPr>
           </w:pPr>
-          <w:hyperlink w:anchor="_Toc257615431" w:history="1">
+          <w:hyperlink w:anchor="_Toc40633592" w:history="1">
             <w:r>
               <w:rPr>
                 <w:rStyle w:val="Hipervnculo"/>
@@ -778,7 +778,7 @@
                 <w:noProof/>
                 <w:webHidden/>
               </w:rPr>
-              <w:instrText xml:space="preserve"> PAGEREF _Toc257615431 \h </w:instrText>
+              <w:instrText xml:space="preserve"> PAGEREF _Toc40633592 \h </w:instrText>
             </w:r>
             <w:r>
               <w:rPr>
@@ -798,7 +798,7 @@
                 <w:noProof/>
                 <w:webHidden/>
               </w:rPr>
-              <w:t>3</w:t>
+              <w:t>4</w:t>
             </w:r>
             <w:r>
               <w:rPr>
@@ -819,10 +819,10 @@
               <w:noProof/>
               <w:sz w:val="22"/>
               <w:szCs w:val="22"/>
-              <w:lang w:eastAsia="es-ES"/>
+              <w:lang w:val="es-AR" w:eastAsia="es-AR"/>
             </w:rPr>
           </w:pPr>
-          <w:hyperlink w:anchor="_Toc257615432" w:history="1">
+          <w:hyperlink w:anchor="_Toc40633593" w:history="1">
             <w:r>
               <w:rPr>
                 <w:rStyle w:val="Hipervnculo"/>
@@ -849,7 +849,7 @@
                 <w:noProof/>
                 <w:webHidden/>
               </w:rPr>
-              <w:instrText xml:space="preserve"> PAGEREF _Toc257615432 \h </w:instrText>
+              <w:instrText xml:space="preserve"> PAGEREF _Toc40633593 \h </w:instrText>
             </w:r>
             <w:r>
               <w:rPr>
@@ -869,7 +869,7 @@
                 <w:noProof/>
                 <w:webHidden/>
               </w:rPr>
-              <w:t>3</w:t>
+              <w:t>4</w:t>
             </w:r>
             <w:r>
               <w:rPr>
@@ -890,10 +890,10 @@
               <w:noProof/>
               <w:sz w:val="22"/>
               <w:szCs w:val="22"/>
-              <w:lang w:eastAsia="es-ES"/>
+              <w:lang w:val="es-AR" w:eastAsia="es-AR"/>
             </w:rPr>
           </w:pPr>
-          <w:hyperlink w:anchor="_Toc257615433" w:history="1">
+          <w:hyperlink w:anchor="_Toc40633594" w:history="1">
             <w:r>
               <w:rPr>
                 <w:rStyle w:val="Hipervnculo"/>
@@ -920,7 +920,7 @@
                 <w:noProof/>
                 <w:webHidden/>
               </w:rPr>
-              <w:instrText xml:space="preserve"> PAGEREF _Toc257615433 \h </w:instrText>
+              <w:instrText xml:space="preserve"> PAGEREF _Toc40633594 \h </w:instrText>
             </w:r>
             <w:r>
               <w:rPr>
@@ -940,7 +940,7 @@
                 <w:noProof/>
                 <w:webHidden/>
               </w:rPr>
-              <w:t>3</w:t>
+              <w:t>5</w:t>
             </w:r>
             <w:r>
               <w:rPr>
@@ -961,10 +961,10 @@
               <w:noProof/>
               <w:sz w:val="22"/>
               <w:szCs w:val="22"/>
-              <w:lang w:eastAsia="es-ES"/>
+              <w:lang w:val="es-AR" w:eastAsia="es-AR"/>
             </w:rPr>
           </w:pPr>
-          <w:hyperlink w:anchor="_Toc257615434" w:history="1">
+          <w:hyperlink w:anchor="_Toc40633595" w:history="1">
             <w:r>
               <w:rPr>
                 <w:rStyle w:val="Hipervnculo"/>
@@ -991,7 +991,7 @@
                 <w:noProof/>
                 <w:webHidden/>
               </w:rPr>
-              <w:instrText xml:space="preserve"> PAGEREF _Toc257615434 \h </w:instrText>
+              <w:instrText xml:space="preserve"> PAGEREF _Toc40633595 \h </w:instrText>
             </w:r>
             <w:r>
               <w:rPr>
@@ -1011,7 +1011,7 @@
                 <w:noProof/>
                 <w:webHidden/>
               </w:rPr>
-              <w:t>3</w:t>
+              <w:t>5</w:t>
             </w:r>
             <w:r>
               <w:rPr>
@@ -1032,10 +1032,10 @@
               <w:noProof/>
               <w:sz w:val="22"/>
               <w:szCs w:val="22"/>
-              <w:lang w:eastAsia="es-ES"/>
+              <w:lang w:val="es-AR" w:eastAsia="es-AR"/>
             </w:rPr>
           </w:pPr>
-          <w:hyperlink w:anchor="_Toc257615435" w:history="1">
+          <w:hyperlink w:anchor="_Toc40633596" w:history="1">
             <w:r>
               <w:rPr>
                 <w:rStyle w:val="Hipervnculo"/>
@@ -1062,7 +1062,7 @@
                 <w:noProof/>
                 <w:webHidden/>
               </w:rPr>
-              <w:instrText xml:space="preserve"> PAGEREF _Toc257615435 \h </w:instrText>
+              <w:instrText xml:space="preserve"> PAGEREF _Toc40633596 \h </w:instrText>
             </w:r>
             <w:r>
               <w:rPr>
@@ -1082,7 +1082,7 @@
                 <w:noProof/>
                 <w:webHidden/>
               </w:rPr>
-              <w:t>3</w:t>
+              <w:t>7</w:t>
             </w:r>
             <w:r>
               <w:rPr>
@@ -1103,10 +1103,10 @@
               <w:noProof/>
               <w:sz w:val="22"/>
               <w:szCs w:val="22"/>
-              <w:lang w:eastAsia="es-ES"/>
+              <w:lang w:val="es-AR" w:eastAsia="es-AR"/>
             </w:rPr>
           </w:pPr>
-          <w:hyperlink w:anchor="_Toc257615436" w:history="1">
+          <w:hyperlink w:anchor="_Toc40633597" w:history="1">
             <w:r>
               <w:rPr>
                 <w:rStyle w:val="Hipervnculo"/>
@@ -1133,7 +1133,7 @@
                 <w:noProof/>
                 <w:webHidden/>
               </w:rPr>
-              <w:instrText xml:space="preserve"> PAGEREF _Toc257615436 \h </w:instrText>
+              <w:instrText xml:space="preserve"> PAGEREF _Toc40633597 \h </w:instrText>
             </w:r>
             <w:r>
               <w:rPr>
@@ -1153,7 +1153,7 @@
                 <w:noProof/>
                 <w:webHidden/>
               </w:rPr>
-              <w:t>3</w:t>
+              <w:t>7</w:t>
             </w:r>
             <w:r>
               <w:rPr>
@@ -1174,10 +1174,10 @@
               <w:noProof/>
               <w:sz w:val="22"/>
               <w:szCs w:val="22"/>
-              <w:lang w:eastAsia="es-ES"/>
+              <w:lang w:val="es-AR" w:eastAsia="es-AR"/>
             </w:rPr>
           </w:pPr>
-          <w:hyperlink w:anchor="_Toc257615437" w:history="1">
+          <w:hyperlink w:anchor="_Toc40633598" w:history="1">
             <w:r>
               <w:rPr>
                 <w:rStyle w:val="Hipervnculo"/>
@@ -1204,7 +1204,7 @@
                 <w:noProof/>
                 <w:webHidden/>
               </w:rPr>
-              <w:instrText xml:space="preserve"> PAGEREF _Toc257615437 \h </w:instrText>
+              <w:instrText xml:space="preserve"> PAGEREF _Toc40633598 \h </w:instrText>
             </w:r>
             <w:r>
               <w:rPr>
@@ -1224,149 +1224,7 @@
                 <w:noProof/>
                 <w:webHidden/>
               </w:rPr>
-              <w:t>3</w:t>
-            </w:r>
-            <w:r>
-              <w:rPr>
-                <w:noProof/>
-                <w:webHidden/>
-              </w:rPr>
-              <w:fldChar w:fldCharType="end"/>
-            </w:r>
-          </w:hyperlink>
-        </w:p>
-        <w:p>
-          <w:pPr>
-            <w:pStyle w:val="TDC2"/>
-            <w:rPr>
-              <w:rFonts w:eastAsiaTheme="minorEastAsia"/>
-              <w:i w:val="0"/>
-              <w:iCs w:val="0"/>
-              <w:noProof/>
-              <w:sz w:val="22"/>
-              <w:szCs w:val="22"/>
-              <w:lang w:eastAsia="es-ES"/>
-            </w:rPr>
-          </w:pPr>
-          <w:hyperlink w:anchor="_Toc257615438" w:history="1">
-            <w:r>
-              <w:rPr>
-                <w:rStyle w:val="Hipervnculo"/>
-                <w:noProof/>
-              </w:rPr>
-              <w:t>Diagrama de Colaboración</w:t>
-            </w:r>
-            <w:r>
-              <w:rPr>
-                <w:noProof/>
-                <w:webHidden/>
-              </w:rPr>
-              <w:tab/>
-            </w:r>
-            <w:r>
-              <w:rPr>
-                <w:noProof/>
-                <w:webHidden/>
-              </w:rPr>
-              <w:fldChar w:fldCharType="begin"/>
-            </w:r>
-            <w:r>
-              <w:rPr>
-                <w:noProof/>
-                <w:webHidden/>
-              </w:rPr>
-              <w:instrText xml:space="preserve"> PAGEREF _Toc257615438 \h </w:instrText>
-            </w:r>
-            <w:r>
-              <w:rPr>
-                <w:noProof/>
-                <w:webHidden/>
-              </w:rPr>
-            </w:r>
-            <w:r>
-              <w:rPr>
-                <w:noProof/>
-                <w:webHidden/>
-              </w:rPr>
-              <w:fldChar w:fldCharType="separate"/>
-            </w:r>
-            <w:r>
-              <w:rPr>
-                <w:noProof/>
-                <w:webHidden/>
-              </w:rPr>
-              <w:t>3</w:t>
-            </w:r>
-            <w:r>
-              <w:rPr>
-                <w:noProof/>
-                <w:webHidden/>
-              </w:rPr>
-              <w:fldChar w:fldCharType="end"/>
-            </w:r>
-          </w:hyperlink>
-        </w:p>
-        <w:p>
-          <w:pPr>
-            <w:pStyle w:val="TDC2"/>
-            <w:rPr>
-              <w:rFonts w:eastAsiaTheme="minorEastAsia"/>
-              <w:i w:val="0"/>
-              <w:iCs w:val="0"/>
-              <w:noProof/>
-              <w:sz w:val="22"/>
-              <w:szCs w:val="22"/>
-              <w:lang w:eastAsia="es-ES"/>
-            </w:rPr>
-          </w:pPr>
-          <w:hyperlink w:anchor="_Toc257615439" w:history="1">
-            <w:r>
-              <w:rPr>
-                <w:rStyle w:val="Hipervnculo"/>
-                <w:noProof/>
-              </w:rPr>
-              <w:t>Diagrama de Estados</w:t>
-            </w:r>
-            <w:r>
-              <w:rPr>
-                <w:noProof/>
-                <w:webHidden/>
-              </w:rPr>
-              <w:tab/>
-            </w:r>
-            <w:r>
-              <w:rPr>
-                <w:noProof/>
-                <w:webHidden/>
-              </w:rPr>
-              <w:fldChar w:fldCharType="begin"/>
-            </w:r>
-            <w:r>
-              <w:rPr>
-                <w:noProof/>
-                <w:webHidden/>
-              </w:rPr>
-              <w:instrText xml:space="preserve"> PAGEREF _Toc257615439 \h </w:instrText>
-            </w:r>
-            <w:r>
-              <w:rPr>
-                <w:noProof/>
-                <w:webHidden/>
-              </w:rPr>
-            </w:r>
-            <w:r>
-              <w:rPr>
-                <w:noProof/>
-                <w:webHidden/>
-              </w:rPr>
-              <w:fldChar w:fldCharType="separate"/>
-            </w:r>
-            <w:r>
-              <w:rPr>
-                <w:noProof/>
-                <w:webHidden/>
-              </w:rPr>
-              <w:t>3</w:t>
+              <w:t>7</w:t>
             </w:r>
             <w:r>
               <w:rPr>
@@ -1426,7 +1284,7 @@
       </w:pPr>
       <w:bookmarkStart w:id="0" w:name="_Toc228206475"/>
       <w:bookmarkStart w:id="1" w:name="_Toc234686580"/>
-      <w:bookmarkStart w:id="2" w:name="_Toc257615429"/>
+      <w:bookmarkStart w:id="2" w:name="_Toc40633590"/>
       <w:r>
         <w:t>Descripción</w:t>
       </w:r>
@@ -1438,6 +1296,22 @@
       <w:pPr>
         <w:pStyle w:val="PSI-Normal"/>
       </w:pPr>
+      <w:r>
+        <w:t>Permitir al Administrador gestionar los permisos existentes en el sistema, mediante el alta, baja y modificación de los mismos.</w:t>
+      </w:r>
+    </w:p>
+    <w:p>
+      <w:pPr>
+        <w:pStyle w:val="PSI-Normal"/>
+      </w:pPr>
+      <w:r>
+        <w:t>Además podrá ver información adicional del permiso, como su nombre.</w:t>
+      </w:r>
+    </w:p>
+    <w:p>
+      <w:pPr>
+        <w:pStyle w:val="PSI-Normal"/>
+      </w:pPr>
     </w:p>
     <w:p>
       <w:pPr>
@@ -1445,7 +1319,7 @@
       </w:pPr>
       <w:bookmarkStart w:id="3" w:name="_Toc228206476"/>
       <w:bookmarkStart w:id="4" w:name="_Toc234686581"/>
-      <w:bookmarkStart w:id="5" w:name="_Toc257615430"/>
+      <w:bookmarkStart w:id="5" w:name="_Toc40633591"/>
       <w:r>
         <w:t>Actores del CU</w:t>
       </w:r>
@@ -1455,7 +1329,18 @@
     </w:p>
     <w:p>
       <w:pPr>
+        <w:pStyle w:val="PSI-Normal"/>
+      </w:pPr>
+      <w:r>
+        <w:t>Administrador</w:t>
+      </w:r>
+    </w:p>
+    <w:p>
+      <w:pPr>
         <w:pStyle w:val="PSI-Ttulo1"/>
+        <w:tabs>
+          <w:tab w:val="left" w:pos="1215"/>
+        </w:tabs>
       </w:pPr>
     </w:p>
     <w:p>
@@ -1464,7 +1349,7 @@
       </w:pPr>
       <w:bookmarkStart w:id="6" w:name="_Toc228206477"/>
       <w:bookmarkStart w:id="7" w:name="_Toc234686582"/>
-      <w:bookmarkStart w:id="8" w:name="_Toc257615431"/>
+      <w:bookmarkStart w:id="8" w:name="_Toc40633592"/>
       <w:r>
         <w:t>Precondiciones</w:t>
       </w:r>
@@ -1488,11 +1373,16 @@
     </w:p>
     <w:p>
       <w:pPr>
+        <w:pStyle w:val="PSI-Normal"/>
+      </w:pPr>
+    </w:p>
+    <w:p>
+      <w:pPr>
         <w:pStyle w:val="PSI-Ttulo1"/>
       </w:pPr>
       <w:bookmarkStart w:id="9" w:name="_Toc228206478"/>
       <w:bookmarkStart w:id="10" w:name="_Toc234686583"/>
-      <w:bookmarkStart w:id="11" w:name="_Toc257615432"/>
+      <w:bookmarkStart w:id="11" w:name="_Toc40633593"/>
       <w:r>
         <w:t>Flujo de Eventos Normal</w:t>
       </w:r>
@@ -1502,24 +1392,124 @@
     </w:p>
     <w:p>
       <w:pPr>
-        <w:pStyle w:val="PSI-Normal"/>
-        <w:numPr>
-          <w:ilvl w:val="0"/>
-          <w:numId w:val="13"/>
-        </w:numPr>
-        <w:spacing w:before="0" w:line="240" w:lineRule="auto"/>
-      </w:pPr>
-      <w:r>
-        <w:t>Se presenta al invitado, la pantalla principal del sistema.</w:t>
-      </w:r>
-    </w:p>
-    <w:p>
-      <w:pPr>
         <w:pStyle w:val="PSI-Ttulo1"/>
       </w:pPr>
       <w:bookmarkStart w:id="12" w:name="_Toc228206479"/>
       <w:bookmarkStart w:id="13" w:name="_Toc234686584"/>
-      <w:bookmarkStart w:id="14" w:name="_Toc257615433"/>
+    </w:p>
+    <w:p>
+      <w:pPr>
+        <w:pStyle w:val="PSI-Normal"/>
+      </w:pPr>
+      <w:r>
+        <w:t xml:space="preserve">1. Se presenta al Administrador la pantalla de Permisos que muestra un listado de Permisos y tres botones. Para cada Permiso existe un botón "Modificar", "Eliminar" y "Ver Detalle" y existe un botón para crear un nuevo Permiso. </w:t>
+      </w:r>
+    </w:p>
+    <w:p>
+      <w:pPr>
+        <w:pStyle w:val="PSI-Normal"/>
+      </w:pPr>
+      <w:r>
+        <w:t xml:space="preserve">2. </w:t>
+      </w:r>
+      <w:r>
+        <w:t xml:space="preserve">Si el </w:t>
+      </w:r>
+      <w:r>
+        <w:t>Administrador</w:t>
+      </w:r>
+      <w:r>
+        <w:t xml:space="preserve"> presiona el botón “Nuev</w:t>
+      </w:r>
+      <w:r>
+        <w:t>o</w:t>
+      </w:r>
+      <w:r>
+        <w:t xml:space="preserve"> </w:t>
+      </w:r>
+      <w:r>
+        <w:t>Permiso</w:t>
+      </w:r>
+      <w:r>
+        <w:t>” continúa en el flujo alternativo 1</w:t>
+      </w:r>
+      <w:r>
+        <w:t xml:space="preserve"> “Alta de </w:t>
+      </w:r>
+      <w:r>
+        <w:t>Permiso</w:t>
+      </w:r>
+      <w:r>
+        <w:t>”.</w:t>
+      </w:r>
+    </w:p>
+    <w:p>
+      <w:pPr>
+        <w:pStyle w:val="PSI-Normal"/>
+      </w:pPr>
+      <w:r>
+        <w:t xml:space="preserve">3. Si el Administrador presiona el botón “Modificar” continúa en el flujo alternativo 2 “Modificación de </w:t>
+      </w:r>
+      <w:r>
+        <w:t>Permiso</w:t>
+      </w:r>
+      <w:r>
+        <w:t>”.</w:t>
+      </w:r>
+    </w:p>
+    <w:p>
+      <w:pPr>
+        <w:pStyle w:val="PSI-Normal"/>
+      </w:pPr>
+      <w:r>
+        <w:t xml:space="preserve">4. Si el Administrador presiona el botón “Eliminar” continúa en el flujo alternativo 3 “Baja de </w:t>
+      </w:r>
+      <w:r>
+        <w:t>Permiso</w:t>
+      </w:r>
+      <w:r>
+        <w:t>”.</w:t>
+      </w:r>
+    </w:p>
+    <w:p>
+      <w:pPr>
+        <w:pStyle w:val="PSI-Normal"/>
+      </w:pPr>
+      <w:r>
+        <w:t xml:space="preserve">5. Si el Administrador presiona el botón "Ver Detalle" continúa en el flujo alternativo 4 "Detalles de </w:t>
+      </w:r>
+      <w:r>
+        <w:t xml:space="preserve">Permiso </w:t>
+      </w:r>
+      <w:r>
+        <w:t>".</w:t>
+      </w:r>
+    </w:p>
+    <w:p>
+      <w:pPr>
+        <w:pStyle w:val="PSI-Ttulo1"/>
+      </w:pPr>
+    </w:p>
+    <w:p>
+      <w:pPr>
+        <w:pStyle w:val="PSI-Ttulo1"/>
+      </w:pPr>
+    </w:p>
+    <w:p>
+      <w:pPr>
+        <w:pStyle w:val="PSI-Ttulo1"/>
+      </w:pPr>
+    </w:p>
+    <w:p>
+      <w:pPr>
+        <w:pStyle w:val="PSI-Ttulo1"/>
+      </w:pPr>
+    </w:p>
+    <w:p>
+      <w:pPr>
+        <w:pStyle w:val="PSI-Ttulo1"/>
+      </w:pPr>
+      <w:bookmarkStart w:id="14" w:name="_Toc40633594"/>
       <w:proofErr w:type="spellStart"/>
       <w:r>
         <w:t>Poscondiciones</w:t>
@@ -1536,8 +1526,93 @@
       <w:pPr>
         <w:pStyle w:val="PSI-Comentario"/>
       </w:pPr>
-      <w:r>
-        <w:t>[Efectos que de forma inmediata tiene la realización del Caso de Uso sobre el estado del sistema]</w:t>
+    </w:p>
+    <w:p>
+      <w:pPr>
+        <w:pStyle w:val="PSI-Normal"/>
+        <w:rPr>
+          <w:u w:val="single"/>
+        </w:rPr>
+      </w:pPr>
+      <w:r>
+        <w:rPr>
+          <w:u w:val="single"/>
+        </w:rPr>
+        <w:t xml:space="preserve">1. Alta de Permiso: </w:t>
+      </w:r>
+    </w:p>
+    <w:p>
+      <w:pPr>
+        <w:pStyle w:val="PSI-Normal"/>
+      </w:pPr>
+      <w:r>
+        <w:t>El sistema da de alta un Permiso exitosamente y queda a la espera de una acción.</w:t>
+      </w:r>
+    </w:p>
+    <w:p>
+      <w:pPr>
+        <w:pStyle w:val="PSI-Normal"/>
+        <w:rPr>
+          <w:u w:val="single"/>
+        </w:rPr>
+      </w:pPr>
+      <w:r>
+        <w:rPr>
+          <w:u w:val="single"/>
+        </w:rPr>
+        <w:t xml:space="preserve">2. Modificación de Permiso: </w:t>
+      </w:r>
+    </w:p>
+    <w:p>
+      <w:pPr>
+        <w:pStyle w:val="PSI-Normal"/>
+      </w:pPr>
+      <w:r>
+        <w:t>El sistema modifica los datos de un Permiso exitosamente y queda a la espera de una acción.</w:t>
+      </w:r>
+    </w:p>
+    <w:p>
+      <w:pPr>
+        <w:pStyle w:val="PSI-Normal"/>
+        <w:rPr>
+          <w:u w:val="single"/>
+        </w:rPr>
+      </w:pPr>
+      <w:r>
+        <w:rPr>
+          <w:u w:val="single"/>
+        </w:rPr>
+        <w:t xml:space="preserve">3. Baja de Permiso: </w:t>
+      </w:r>
+    </w:p>
+    <w:p>
+      <w:pPr>
+        <w:pStyle w:val="PSI-Normal"/>
+      </w:pPr>
+      <w:r>
+        <w:t xml:space="preserve">El sistema da de baja un Permiso exitosamente y queda a la espera de una acción. </w:t>
+      </w:r>
+    </w:p>
+    <w:p>
+      <w:pPr>
+        <w:pStyle w:val="PSI-Normal"/>
+        <w:rPr>
+          <w:u w:val="single"/>
+        </w:rPr>
+      </w:pPr>
+      <w:r>
+        <w:rPr>
+          <w:u w:val="single"/>
+        </w:rPr>
+        <w:t>4. Detalles de Permiso:</w:t>
+      </w:r>
+    </w:p>
+    <w:p>
+      <w:pPr>
+        <w:pStyle w:val="PSI-Normal"/>
+      </w:pPr>
+      <w:r>
+        <w:t>El sistema muestra información adicional del Permiso, como su nombre y queda a la espera de una acción.</w:t>
       </w:r>
     </w:p>
     <w:p>
@@ -1551,7 +1626,7 @@
       </w:pPr>
       <w:bookmarkStart w:id="15" w:name="_Toc228206480"/>
       <w:bookmarkStart w:id="16" w:name="_Toc234686585"/>
-      <w:bookmarkStart w:id="17" w:name="_Toc257615434"/>
+      <w:bookmarkStart w:id="17" w:name="_Toc40633595"/>
       <w:r>
         <w:t>Flujo de Eventos Alternativo</w:t>
       </w:r>
@@ -1562,13 +1637,11 @@
     <w:p>
       <w:pPr>
         <w:pStyle w:val="PSI-Normal"/>
-        <w:spacing w:before="0" w:line="240" w:lineRule="auto"/>
-      </w:pPr>
-    </w:p>
-    <w:p>
-      <w:pPr>
-        <w:pStyle w:val="PSI-Normal"/>
-        <w:spacing w:before="0" w:line="240" w:lineRule="auto"/>
+      </w:pPr>
+    </w:p>
+    <w:p>
+      <w:pPr>
+        <w:pStyle w:val="PSI-Normal"/>
         <w:rPr>
           <w:u w:val="single"/>
         </w:rPr>
@@ -1577,28 +1650,353 @@
         <w:rPr>
           <w:u w:val="single"/>
         </w:rPr>
-        <w:t xml:space="preserve">Excepción 1 </w:t>
-      </w:r>
-    </w:p>
-    <w:p>
-      <w:pPr>
-        <w:pStyle w:val="PSI-Normal"/>
-        <w:spacing w:before="0" w:line="240" w:lineRule="auto"/>
-      </w:pPr>
-    </w:p>
-    <w:p>
-      <w:pPr>
-        <w:pStyle w:val="PSI-Normal"/>
-        <w:spacing w:before="0" w:line="240" w:lineRule="auto"/>
-      </w:pPr>
-      <w:r>
-        <w:t>El invitado cancele la operación.</w:t>
-      </w:r>
-    </w:p>
-    <w:p>
-      <w:pPr>
-        <w:pStyle w:val="PSI-Normal"/>
-        <w:spacing w:before="0" w:line="240" w:lineRule="auto"/>
+        <w:t xml:space="preserve">Flujo Alternativo 1: </w:t>
+      </w:r>
+    </w:p>
+    <w:p>
+      <w:pPr>
+        <w:pStyle w:val="PSI-Normal"/>
+      </w:pPr>
+      <w:r>
+        <w:t xml:space="preserve">2.1 "Alta de </w:t>
+      </w:r>
+      <w:r>
+        <w:t>Permiso</w:t>
+      </w:r>
+      <w:r>
+        <w:t>"</w:t>
+      </w:r>
+    </w:p>
+    <w:p>
+      <w:pPr>
+        <w:pStyle w:val="PSI-Normal"/>
+      </w:pPr>
+      <w:r>
+        <w:tab/>
+        <w:t xml:space="preserve">2.1.1 Se presenta al Administrador la pantalla de Alta de </w:t>
+      </w:r>
+      <w:r>
+        <w:t>Permiso</w:t>
+      </w:r>
+      <w:r>
+        <w:t>.</w:t>
+      </w:r>
+    </w:p>
+    <w:p>
+      <w:pPr>
+        <w:pStyle w:val="PSI-Normal"/>
+      </w:pPr>
+      <w:r>
+        <w:tab/>
+        <w:t>2.1.2 El</w:t>
+      </w:r>
+      <w:r>
+        <w:t xml:space="preserve"> </w:t>
+      </w:r>
+      <w:r>
+        <w:t>Administrador</w:t>
+      </w:r>
+      <w:r>
+        <w:t xml:space="preserve"> completa el campo</w:t>
+      </w:r>
+      <w:r>
+        <w:t xml:space="preserve"> del formulario (Nombre</w:t>
+      </w:r>
+      <w:r>
+        <w:t>).</w:t>
+      </w:r>
+    </w:p>
+    <w:p>
+      <w:pPr>
+        <w:pStyle w:val="PSI-Normal"/>
+      </w:pPr>
+      <w:r>
+        <w:tab/>
+        <w:t>2.1.3 El</w:t>
+      </w:r>
+      <w:r>
+        <w:t xml:space="preserve"> </w:t>
+      </w:r>
+      <w:r>
+        <w:t>Administrador presiona el botón “Confirmar”.</w:t>
+      </w:r>
+    </w:p>
+    <w:p>
+      <w:pPr>
+        <w:pStyle w:val="PSI-Normal"/>
+      </w:pPr>
+      <w:r>
+        <w:tab/>
+        <w:t xml:space="preserve">2.1.4 Se guardan los datos del </w:t>
+      </w:r>
+      <w:r>
+        <w:t>Permiso</w:t>
+      </w:r>
+      <w:r>
+        <w:t xml:space="preserve"> en el sistema.</w:t>
+      </w:r>
+    </w:p>
+    <w:p>
+      <w:pPr>
+        <w:pStyle w:val="PSI-Normal"/>
+      </w:pPr>
+    </w:p>
+    <w:p>
+      <w:pPr>
+        <w:pStyle w:val="PSI-Normal"/>
+        <w:rPr>
+          <w:u w:val="single"/>
+        </w:rPr>
+      </w:pPr>
+      <w:r>
+        <w:rPr>
+          <w:u w:val="single"/>
+        </w:rPr>
+        <w:t xml:space="preserve">Flujo Alternativo 2: </w:t>
+      </w:r>
+    </w:p>
+    <w:p>
+      <w:pPr>
+        <w:pStyle w:val="PSI-Normal"/>
+      </w:pPr>
+      <w:r>
+        <w:t xml:space="preserve">3.1 "Modificación de </w:t>
+      </w:r>
+      <w:r>
+        <w:t>Permiso</w:t>
+      </w:r>
+      <w:r>
+        <w:t>"</w:t>
+      </w:r>
+    </w:p>
+    <w:p>
+      <w:pPr>
+        <w:pStyle w:val="PSI-Normal"/>
+      </w:pPr>
+      <w:r>
+        <w:tab/>
+        <w:t>3.1.1 Se presenta al Administrador la pantalla con los datos del Permiso.</w:t>
+      </w:r>
+    </w:p>
+    <w:p>
+      <w:pPr>
+        <w:pStyle w:val="PSI-Normal"/>
+      </w:pPr>
+      <w:r>
+        <w:lastRenderedPageBreak/>
+        <w:tab/>
+        <w:t>3.1.2 El</w:t>
+      </w:r>
+      <w:r>
+        <w:t xml:space="preserve"> </w:t>
+      </w:r>
+      <w:r>
+        <w:t>Administrador</w:t>
+      </w:r>
+      <w:r>
+        <w:t xml:space="preserve"> modifica el campo</w:t>
+      </w:r>
+      <w:r>
+        <w:t xml:space="preserve"> del formulario (Nombre</w:t>
+      </w:r>
+      <w:r>
+        <w:t>).</w:t>
+      </w:r>
+    </w:p>
+    <w:p>
+      <w:pPr>
+        <w:pStyle w:val="PSI-Normal"/>
+      </w:pPr>
+      <w:r>
+        <w:tab/>
+        <w:t>3.1.3 El</w:t>
+      </w:r>
+      <w:r>
+        <w:t xml:space="preserve"> </w:t>
+      </w:r>
+      <w:r>
+        <w:t>Administrador presiona el botón “Confirmar”.</w:t>
+      </w:r>
+    </w:p>
+    <w:p>
+      <w:pPr>
+        <w:pStyle w:val="PSI-Normal"/>
+      </w:pPr>
+      <w:r>
+        <w:tab/>
+        <w:t xml:space="preserve">3.1.4 Se guardan los cambios del </w:t>
+      </w:r>
+      <w:r>
+        <w:t>Permiso</w:t>
+      </w:r>
+      <w:r>
+        <w:t xml:space="preserve"> en el sistema.</w:t>
+      </w:r>
+    </w:p>
+    <w:p>
+      <w:pPr>
+        <w:pStyle w:val="PSI-Normal"/>
+      </w:pPr>
+    </w:p>
+    <w:p>
+      <w:pPr>
+        <w:pStyle w:val="PSI-Normal"/>
+        <w:rPr>
+          <w:u w:val="single"/>
+        </w:rPr>
+      </w:pPr>
+      <w:r>
+        <w:rPr>
+          <w:u w:val="single"/>
+        </w:rPr>
+        <w:t xml:space="preserve">Flujo Alternativo 3: </w:t>
+      </w:r>
+    </w:p>
+    <w:p>
+      <w:pPr>
+        <w:pStyle w:val="PSI-Normal"/>
+      </w:pPr>
+      <w:r>
+        <w:t>4.1 "Baja de Permiso</w:t>
+      </w:r>
+      <w:r>
+        <w:t>"</w:t>
+      </w:r>
+    </w:p>
+    <w:p>
+      <w:pPr>
+        <w:pStyle w:val="PSI-Normal"/>
+      </w:pPr>
+      <w:r>
+        <w:tab/>
+        <w:t>4.1.1 Se presenta al Administrador un mensaje de confirmación.</w:t>
+      </w:r>
+    </w:p>
+    <w:p>
+      <w:pPr>
+        <w:pStyle w:val="PSI-Normal"/>
+      </w:pPr>
+      <w:r>
+        <w:tab/>
+        <w:t>4.1.2 El</w:t>
+      </w:r>
+      <w:r>
+        <w:t xml:space="preserve"> </w:t>
+      </w:r>
+      <w:r>
+        <w:t>Administrador presiona “Sí, deseo eliminar”.</w:t>
+      </w:r>
+    </w:p>
+    <w:p>
+      <w:pPr>
+        <w:pStyle w:val="PSI-Normal"/>
+      </w:pPr>
+      <w:r>
+        <w:tab/>
+        <w:t>4.1.3 El Permiso se elimina del sistema.</w:t>
+      </w:r>
+    </w:p>
+    <w:p>
+      <w:pPr>
+        <w:pStyle w:val="PSI-Normal"/>
+      </w:pPr>
+    </w:p>
+    <w:p>
+      <w:pPr>
+        <w:pStyle w:val="PSI-Normal"/>
+        <w:rPr>
+          <w:u w:val="single"/>
+        </w:rPr>
+      </w:pPr>
+      <w:r>
+        <w:rPr>
+          <w:u w:val="single"/>
+        </w:rPr>
+        <w:t>Flujo Alternativo 4:</w:t>
+      </w:r>
+    </w:p>
+    <w:p>
+      <w:pPr>
+        <w:pStyle w:val="PSI-Normal"/>
+      </w:pPr>
+      <w:r>
+        <w:t xml:space="preserve">5.1 </w:t>
+      </w:r>
+      <w:r>
+        <w:t>"Detalles de Permiso"</w:t>
+      </w:r>
+    </w:p>
+    <w:p>
+      <w:pPr>
+        <w:pStyle w:val="PSI-Normal"/>
+      </w:pPr>
+      <w:r>
+        <w:tab/>
+        <w:t>5.1.1 Se presenta al Administrador la pantalla "Detalles de Permiso" con información adicional del Permiso, como su nombre.</w:t>
+      </w:r>
+    </w:p>
+    <w:p>
+      <w:pPr>
+        <w:pStyle w:val="PSI-Normal"/>
+      </w:pPr>
+    </w:p>
+    <w:p>
+      <w:pPr>
+        <w:pStyle w:val="PSI-Normal"/>
+        <w:rPr>
+          <w:u w:val="single"/>
+        </w:rPr>
+      </w:pPr>
+      <w:r>
+        <w:rPr>
+          <w:u w:val="single"/>
+        </w:rPr>
+        <w:t xml:space="preserve">Excepción 1: </w:t>
+      </w:r>
+    </w:p>
+    <w:p>
+      <w:pPr>
+        <w:pStyle w:val="PSI-Normal"/>
+      </w:pPr>
+      <w:r>
+        <w:t>El Administrador cancele la operación.</w:t>
+      </w:r>
+    </w:p>
+    <w:p>
+      <w:pPr>
+        <w:pStyle w:val="PSI-Normal"/>
+        <w:rPr>
+          <w:u w:val="single"/>
+        </w:rPr>
+      </w:pPr>
+      <w:r>
+        <w:rPr>
+          <w:u w:val="single"/>
+        </w:rPr>
+        <w:t xml:space="preserve">Excepción 2: </w:t>
+      </w:r>
+    </w:p>
+    <w:p>
+      <w:pPr>
+        <w:pStyle w:val="PSI-Normal"/>
+      </w:pPr>
+      <w:r>
+        <w:t>La clave primaria del Permiso ya existe en el sistema.</w:t>
+      </w:r>
+    </w:p>
+    <w:p>
+      <w:pPr>
+        <w:pStyle w:val="PSI-Normal"/>
+      </w:pPr>
+    </w:p>
+    <w:p>
+      <w:pPr>
+        <w:pStyle w:val="PSI-Normal"/>
+      </w:pPr>
+    </w:p>
+    <w:p>
+      <w:pPr>
+        <w:pStyle w:val="PSI-Normal"/>
       </w:pPr>
       <w:r>
         <w:br/>
@@ -1610,7 +2008,32 @@
       </w:pPr>
       <w:bookmarkStart w:id="18" w:name="_Toc228206481"/>
       <w:bookmarkStart w:id="19" w:name="_Toc234686586"/>
-      <w:bookmarkStart w:id="20" w:name="_Toc257615435"/>
+    </w:p>
+    <w:p>
+      <w:pPr>
+        <w:pStyle w:val="PSI-Ttulo1"/>
+      </w:pPr>
+    </w:p>
+    <w:p>
+      <w:pPr>
+        <w:pStyle w:val="PSI-Ttulo1"/>
+      </w:pPr>
+    </w:p>
+    <w:p>
+      <w:pPr>
+        <w:pStyle w:val="PSI-Ttulo1"/>
+      </w:pPr>
+    </w:p>
+    <w:p>
+      <w:pPr>
+        <w:pStyle w:val="PSI-Ttulo1"/>
+      </w:pPr>
+    </w:p>
+    <w:p>
+      <w:pPr>
+        <w:pStyle w:val="PSI-Ttulo1"/>
+      </w:pPr>
+      <w:bookmarkStart w:id="20" w:name="_Toc40633596"/>
       <w:r>
         <w:t>Diagramas Asociados</w:t>
       </w:r>
@@ -1628,7 +2051,7 @@
       <w:pPr>
         <w:pStyle w:val="PSI-Ttulo2"/>
       </w:pPr>
-      <w:bookmarkStart w:id="21" w:name="_Toc257615436"/>
+      <w:bookmarkStart w:id="21" w:name="_Toc40633597"/>
       <w:r>
         <w:t>Diagrama de Casos de Uso</w:t>
       </w:r>
@@ -1646,9 +2069,9 @@
         </w:rPr>
         <w:drawing>
           <wp:inline distT="0" distB="0" distL="0" distR="0">
-            <wp:extent cx="4600575" cy="1419225"/>
-            <wp:effectExtent l="19050" t="0" r="9525" b="0"/>
-            <wp:docPr id="8" name="Imagen 1" descr="C:\xampp\htdocs\vaspa\Elaboración\Diagramas de CU individuales\Diagrama de Casos de Uso - Ingresar al Sistema.jpg"/>
+            <wp:extent cx="5400040" cy="2376285"/>
+            <wp:effectExtent l="19050" t="0" r="0" b="0"/>
+            <wp:docPr id="1" name="Imagen 1" descr="C:\xampp\htdocs\vaspa\Elaboración\Diagramas de CU individuales\Diagrama de Casos de Uso - Gestionar Permiso.jpg"/>
             <wp:cNvGraphicFramePr>
               <a:graphicFrameLocks xmlns:a="http://schemas.openxmlformats.org/drawingml/2006/main" noChangeAspect="1"/>
             </wp:cNvGraphicFramePr>
@@ -1656,7 +2079,7 @@
               <a:graphicData uri="http://schemas.openxmlformats.org/drawingml/2006/picture">
                 <pic:pic xmlns:pic="http://schemas.openxmlformats.org/drawingml/2006/picture">
                   <pic:nvPicPr>
-                    <pic:cNvPr id="0" name="Picture 1" descr="C:\xampp\htdocs\vaspa\Elaboración\Diagramas de CU individuales\Diagrama de Casos de Uso - Ingresar al Sistema.jpg"/>
+                    <pic:cNvPr id="0" name="Picture 1" descr="C:\xampp\htdocs\vaspa\Elaboración\Diagramas de CU individuales\Diagrama de Casos de Uso - Gestionar Permiso.jpg"/>
                     <pic:cNvPicPr>
                       <a:picLocks noChangeAspect="1" noChangeArrowheads="1"/>
                     </pic:cNvPicPr>
@@ -1671,7 +2094,7 @@
                   <pic:spPr bwMode="auto">
                     <a:xfrm>
                       <a:off x="0" y="0"/>
-                      <a:ext cx="4600575" cy="1419225"/>
+                      <a:ext cx="5400040" cy="2376285"/>
                     </a:xfrm>
                     <a:prstGeom prst="rect">
                       <a:avLst/>
@@ -1699,57 +2122,30 @@
     </w:p>
     <w:p>
       <w:pPr>
-        <w:pStyle w:val="PSI-Comentario"/>
-        <w:jc w:val="center"/>
-      </w:pPr>
-    </w:p>
-    <w:p>
-      <w:pPr>
         <w:pStyle w:val="PSI-Ttulo2"/>
       </w:pPr>
-      <w:bookmarkStart w:id="22" w:name="_Toc257615437"/>
-      <w:r>
-        <w:lastRenderedPageBreak/>
+      <w:bookmarkStart w:id="22" w:name="_Toc40633598"/>
+      <w:r>
         <w:t>Diagrama de Secuencia</w:t>
       </w:r>
       <w:bookmarkEnd w:id="22"/>
     </w:p>
     <w:p>
       <w:pPr>
-        <w:pStyle w:val="PSI-Comentario"/>
-      </w:pPr>
-      <w:r>
-        <w:t>[</w:t>
-      </w:r>
-      <w:r>
-        <w:t xml:space="preserve">En el </w:t>
-      </w:r>
-      <w:r>
-        <w:rPr>
-          <w:rFonts w:ascii="Garamond-Italic" w:hAnsi="Garamond-Italic" w:cs="Garamond-Italic"/>
-          <w:iCs/>
-        </w:rPr>
-        <w:t xml:space="preserve">diagrama de secuencia </w:t>
-      </w:r>
-      <w:r>
-        <w:t xml:space="preserve">se muestra la interacción de los objetos que componen un sistema de forma temporal. </w:t>
-      </w:r>
-    </w:p>
-    <w:p>
-      <w:pPr>
-        <w:pStyle w:val="PSI-Comentario"/>
-      </w:pPr>
-      <w:r>
-        <w:t>Un diagrama de secuencia muestra la interacción de un conjunto de objetos en una aplicación a través del tiempo y se modela para cada método de la clase</w:t>
-      </w:r>
-      <w:r>
-        <w:t>]</w:t>
-      </w:r>
-    </w:p>
-    <w:p>
-      <w:pPr>
-        <w:pStyle w:val="PSI-Normal"/>
-        <w:jc w:val="center"/>
+        <w:pStyle w:val="PSI-Normal"/>
+      </w:pPr>
+      <w:r>
+        <w:t>Alta Permiso</w:t>
+      </w:r>
+    </w:p>
+    <w:p>
+      <w:pPr>
+        <w:pStyle w:val="PSI-Normal"/>
+      </w:pPr>
+    </w:p>
+    <w:p>
+      <w:pPr>
+        <w:pStyle w:val="PSI-Normal"/>
       </w:pPr>
       <w:r>
         <w:rPr>
@@ -1758,9 +2154,9 @@
         </w:rPr>
         <w:drawing>
           <wp:inline distT="0" distB="0" distL="0" distR="0">
-            <wp:extent cx="5137741" cy="2946377"/>
-            <wp:effectExtent l="19050" t="0" r="5759" b="0"/>
-            <wp:docPr id="2" name="Imagen 4"/>
+            <wp:extent cx="5400040" cy="2280238"/>
+            <wp:effectExtent l="19050" t="0" r="0" b="0"/>
+            <wp:docPr id="2" name="Imagen 2" descr="C:\xampp\htdocs\vaspa\Elaboración\Diagramas de Secuencia\CU_Gestionar Permiso\DiagramaSecuencia_AltaPermiso.jpg"/>
             <wp:cNvGraphicFramePr>
               <a:graphicFrameLocks xmlns:a="http://schemas.openxmlformats.org/drawingml/2006/main" noChangeAspect="1"/>
             </wp:cNvGraphicFramePr>
@@ -1768,7 +2164,7 @@
               <a:graphicData uri="http://schemas.openxmlformats.org/drawingml/2006/picture">
                 <pic:pic xmlns:pic="http://schemas.openxmlformats.org/drawingml/2006/picture">
                   <pic:nvPicPr>
-                    <pic:cNvPr id="0" name="Picture 4"/>
+                    <pic:cNvPr id="0" name="Picture 2" descr="C:\xampp\htdocs\vaspa\Elaboración\Diagramas de Secuencia\CU_Gestionar Permiso\DiagramaSecuencia_AltaPermiso.jpg"/>
                     <pic:cNvPicPr>
                       <a:picLocks noChangeAspect="1" noChangeArrowheads="1"/>
                     </pic:cNvPicPr>
@@ -1783,7 +2179,7 @@
                   <pic:spPr bwMode="auto">
                     <a:xfrm>
                       <a:off x="0" y="0"/>
-                      <a:ext cx="5148179" cy="2952363"/>
+                      <a:ext cx="5400040" cy="2280238"/>
                     </a:xfrm>
                     <a:prstGeom prst="rect">
                       <a:avLst/>
@@ -1806,8 +2202,251 @@
     <w:p>
       <w:pPr>
         <w:pStyle w:val="PSI-Normal"/>
-        <w:jc w:val="center"/>
-      </w:pPr>
+      </w:pPr>
+      <w:r>
+        <w:lastRenderedPageBreak/>
+        <w:t>Baja Permiso</w:t>
+      </w:r>
+    </w:p>
+    <w:p>
+      <w:pPr>
+        <w:pStyle w:val="PSI-Normal"/>
+      </w:pPr>
+    </w:p>
+    <w:p>
+      <w:pPr>
+        <w:pStyle w:val="PSI-Normal"/>
+      </w:pPr>
+      <w:r>
+        <w:rPr>
+          <w:noProof/>
+          <w:lang w:eastAsia="es-AR"/>
+        </w:rPr>
+        <w:drawing>
+          <wp:inline distT="0" distB="0" distL="0" distR="0">
+            <wp:extent cx="5400040" cy="2327504"/>
+            <wp:effectExtent l="19050" t="0" r="0" b="0"/>
+            <wp:docPr id="7" name="Imagen 3" descr="C:\xampp\htdocs\vaspa\Elaboración\Diagramas de Secuencia\CU_Gestionar Permiso\DiagramaSecuencia_BajaPermiso.jpg"/>
+            <wp:cNvGraphicFramePr>
+              <a:graphicFrameLocks xmlns:a="http://schemas.openxmlformats.org/drawingml/2006/main" noChangeAspect="1"/>
+            </wp:cNvGraphicFramePr>
+            <a:graphic xmlns:a="http://schemas.openxmlformats.org/drawingml/2006/main">
+              <a:graphicData uri="http://schemas.openxmlformats.org/drawingml/2006/picture">
+                <pic:pic xmlns:pic="http://schemas.openxmlformats.org/drawingml/2006/picture">
+                  <pic:nvPicPr>
+                    <pic:cNvPr id="0" name="Picture 3" descr="C:\xampp\htdocs\vaspa\Elaboración\Diagramas de Secuencia\CU_Gestionar Permiso\DiagramaSecuencia_BajaPermiso.jpg"/>
+                    <pic:cNvPicPr>
+                      <a:picLocks noChangeAspect="1" noChangeArrowheads="1"/>
+                    </pic:cNvPicPr>
+                  </pic:nvPicPr>
+                  <pic:blipFill>
+                    <a:blip r:embed="rId13" cstate="print"/>
+                    <a:srcRect/>
+                    <a:stretch>
+                      <a:fillRect/>
+                    </a:stretch>
+                  </pic:blipFill>
+                  <pic:spPr bwMode="auto">
+                    <a:xfrm>
+                      <a:off x="0" y="0"/>
+                      <a:ext cx="5400040" cy="2327504"/>
+                    </a:xfrm>
+                    <a:prstGeom prst="rect">
+                      <a:avLst/>
+                    </a:prstGeom>
+                    <a:noFill/>
+                    <a:ln w="9525">
+                      <a:noFill/>
+                      <a:miter lim="800000"/>
+                      <a:headEnd/>
+                      <a:tailEnd/>
+                    </a:ln>
+                  </pic:spPr>
+                </pic:pic>
+              </a:graphicData>
+            </a:graphic>
+          </wp:inline>
+        </w:drawing>
+      </w:r>
+    </w:p>
+    <w:p>
+      <w:pPr>
+        <w:pStyle w:val="PSI-Normal"/>
+      </w:pPr>
+    </w:p>
+    <w:p>
+      <w:pPr>
+        <w:pStyle w:val="PSI-Normal"/>
+      </w:pPr>
+    </w:p>
+    <w:p>
+      <w:pPr>
+        <w:pStyle w:val="PSI-Normal"/>
+      </w:pPr>
+      <w:r>
+        <w:t>Modificación Permiso</w:t>
+      </w:r>
+    </w:p>
+    <w:p>
+      <w:pPr>
+        <w:pStyle w:val="PSI-Normal"/>
+      </w:pPr>
+    </w:p>
+    <w:p>
+      <w:pPr>
+        <w:pStyle w:val="PSI-Normal"/>
+      </w:pPr>
+      <w:r>
+        <w:rPr>
+          <w:noProof/>
+          <w:lang w:eastAsia="es-AR"/>
+        </w:rPr>
+        <w:drawing>
+          <wp:inline distT="0" distB="0" distL="0" distR="0">
+            <wp:extent cx="5400040" cy="2442511"/>
+            <wp:effectExtent l="19050" t="0" r="0" b="0"/>
+            <wp:docPr id="8" name="Imagen 4" descr="C:\xampp\htdocs\vaspa\Elaboración\Diagramas de Secuencia\CU_Gestionar Permiso\DiagramaSecuencia_ModificacionPermiso.jpg"/>
+            <wp:cNvGraphicFramePr>
+              <a:graphicFrameLocks xmlns:a="http://schemas.openxmlformats.org/drawingml/2006/main" noChangeAspect="1"/>
+            </wp:cNvGraphicFramePr>
+            <a:graphic xmlns:a="http://schemas.openxmlformats.org/drawingml/2006/main">
+              <a:graphicData uri="http://schemas.openxmlformats.org/drawingml/2006/picture">
+                <pic:pic xmlns:pic="http://schemas.openxmlformats.org/drawingml/2006/picture">
+                  <pic:nvPicPr>
+                    <pic:cNvPr id="0" name="Picture 4" descr="C:\xampp\htdocs\vaspa\Elaboración\Diagramas de Secuencia\CU_Gestionar Permiso\DiagramaSecuencia_ModificacionPermiso.jpg"/>
+                    <pic:cNvPicPr>
+                      <a:picLocks noChangeAspect="1" noChangeArrowheads="1"/>
+                    </pic:cNvPicPr>
+                  </pic:nvPicPr>
+                  <pic:blipFill>
+                    <a:blip r:embed="rId14" cstate="print"/>
+                    <a:srcRect/>
+                    <a:stretch>
+                      <a:fillRect/>
+                    </a:stretch>
+                  </pic:blipFill>
+                  <pic:spPr bwMode="auto">
+                    <a:xfrm>
+                      <a:off x="0" y="0"/>
+                      <a:ext cx="5400040" cy="2442511"/>
+                    </a:xfrm>
+                    <a:prstGeom prst="rect">
+                      <a:avLst/>
+                    </a:prstGeom>
+                    <a:noFill/>
+                    <a:ln w="9525">
+                      <a:noFill/>
+                      <a:miter lim="800000"/>
+                      <a:headEnd/>
+                      <a:tailEnd/>
+                    </a:ln>
+                  </pic:spPr>
+                </pic:pic>
+              </a:graphicData>
+            </a:graphic>
+          </wp:inline>
+        </w:drawing>
+      </w:r>
+    </w:p>
+    <w:p>
+      <w:pPr>
+        <w:pStyle w:val="PSI-Normal"/>
+      </w:pPr>
+    </w:p>
+    <w:p>
+      <w:pPr>
+        <w:pStyle w:val="PSI-Normal"/>
+      </w:pPr>
+    </w:p>
+    <w:p>
+      <w:pPr>
+        <w:pStyle w:val="PSI-Normal"/>
+      </w:pPr>
+    </w:p>
+    <w:p>
+      <w:pPr>
+        <w:pStyle w:val="PSI-Normal"/>
+      </w:pPr>
+    </w:p>
+    <w:p>
+      <w:pPr>
+        <w:pStyle w:val="PSI-Normal"/>
+      </w:pPr>
+    </w:p>
+    <w:p>
+      <w:pPr>
+        <w:pStyle w:val="PSI-Normal"/>
+      </w:pPr>
+    </w:p>
+    <w:p>
+      <w:pPr>
+        <w:pStyle w:val="PSI-Normal"/>
+      </w:pPr>
+      <w:r>
+        <w:lastRenderedPageBreak/>
+        <w:t>Ver Detalle Permiso</w:t>
+      </w:r>
+    </w:p>
+    <w:p>
+      <w:pPr>
+        <w:pStyle w:val="PSI-Normal"/>
+      </w:pPr>
+    </w:p>
+    <w:p>
+      <w:pPr>
+        <w:pStyle w:val="PSI-Normal"/>
+      </w:pPr>
+      <w:r>
+        <w:rPr>
+          <w:noProof/>
+          <w:lang w:eastAsia="es-AR"/>
+        </w:rPr>
+        <w:drawing>
+          <wp:inline distT="0" distB="0" distL="0" distR="0">
+            <wp:extent cx="5400040" cy="2814105"/>
+            <wp:effectExtent l="19050" t="0" r="0" b="0"/>
+            <wp:docPr id="9" name="Imagen 5" descr="C:\xampp\htdocs\vaspa\Elaboración\Diagramas de Secuencia\CU_Gestionar Permiso\DiagramaSecuencia_DetallesPermiso.jpg"/>
+            <wp:cNvGraphicFramePr>
+              <a:graphicFrameLocks xmlns:a="http://schemas.openxmlformats.org/drawingml/2006/main" noChangeAspect="1"/>
+            </wp:cNvGraphicFramePr>
+            <a:graphic xmlns:a="http://schemas.openxmlformats.org/drawingml/2006/main">
+              <a:graphicData uri="http://schemas.openxmlformats.org/drawingml/2006/picture">
+                <pic:pic xmlns:pic="http://schemas.openxmlformats.org/drawingml/2006/picture">
+                  <pic:nvPicPr>
+                    <pic:cNvPr id="0" name="Picture 5" descr="C:\xampp\htdocs\vaspa\Elaboración\Diagramas de Secuencia\CU_Gestionar Permiso\DiagramaSecuencia_DetallesPermiso.jpg"/>
+                    <pic:cNvPicPr>
+                      <a:picLocks noChangeAspect="1" noChangeArrowheads="1"/>
+                    </pic:cNvPicPr>
+                  </pic:nvPicPr>
+                  <pic:blipFill>
+                    <a:blip r:embed="rId15" cstate="print"/>
+                    <a:srcRect/>
+                    <a:stretch>
+                      <a:fillRect/>
+                    </a:stretch>
+                  </pic:blipFill>
+                  <pic:spPr bwMode="auto">
+                    <a:xfrm>
+                      <a:off x="0" y="0"/>
+                      <a:ext cx="5400040" cy="2814105"/>
+                    </a:xfrm>
+                    <a:prstGeom prst="rect">
+                      <a:avLst/>
+                    </a:prstGeom>
+                    <a:noFill/>
+                    <a:ln w="9525">
+                      <a:noFill/>
+                      <a:miter lim="800000"/>
+                      <a:headEnd/>
+                      <a:tailEnd/>
+                    </a:ln>
+                  </pic:spPr>
+                </pic:pic>
+              </a:graphicData>
+            </a:graphic>
+          </wp:inline>
+        </w:drawing>
+      </w:r>
     </w:p>
     <w:p>
       <w:pPr>
@@ -1820,8 +2459,8 @@
       </w:pPr>
     </w:p>
     <w:sectPr>
-      <w:headerReference w:type="default" r:id="rId13"/>
-      <w:footerReference w:type="default" r:id="rId14"/>
+      <w:headerReference w:type="default" r:id="rId16"/>
+      <w:footerReference w:type="default" r:id="rId17"/>
       <w:pgSz w:w="11906" w:h="16838"/>
       <w:pgMar w:top="1535" w:right="1701" w:bottom="1417" w:left="1701" w:header="567" w:footer="572" w:gutter="0"/>
       <w:cols w:space="708"/>
@@ -1972,7 +2611,7 @@
             <w:rFonts w:asciiTheme="majorHAnsi" w:hAnsiTheme="majorHAnsi" w:cstheme="majorHAnsi"/>
             <w:noProof/>
           </w:rPr>
-          <w:t>5</w:t>
+          <w:t>3</w:t>
         </w:r>
         <w:r>
           <w:rPr>
@@ -2009,7 +2648,7 @@
             <w:rFonts w:asciiTheme="majorHAnsi" w:hAnsiTheme="majorHAnsi" w:cstheme="majorHAnsi"/>
             <w:noProof/>
           </w:rPr>
-          <w:t>5</w:t>
+          <w:t>9</w:t>
         </w:r>
         <w:r>
           <w:rPr>
@@ -4774,10 +5413,7 @@
     <w:basedOn w:val="Normal"/>
     <w:autoRedefine/>
     <w:qFormat/>
-    <w:rsid w:val="009A3173"/>
-    <w:pPr>
-      <w:jc w:val="both"/>
-    </w:pPr>
+    <w:rsid w:val="00DE67DC"/>
     <w:rPr>
       <w:lang w:val="es-AR"/>
     </w:rPr>
@@ -5104,7 +5740,7 @@
 </file>
 
 <file path=customXml/itemProps2.xml><?xml version="1.0" encoding="utf-8"?>
-<ds:datastoreItem xmlns:ds="http://schemas.openxmlformats.org/officeDocument/2006/customXml" ds:itemID="{CD97178A-7844-47E9-A243-8252C51573D8}">
+<ds:datastoreItem xmlns:ds="http://schemas.openxmlformats.org/officeDocument/2006/customXml" ds:itemID="{99E3CB2E-9470-4B7F-AF01-DCD53B4367A3}">
   <ds:schemaRefs>
     <ds:schemaRef ds:uri="http://schemas.openxmlformats.org/officeDocument/2006/bibliography"/>
   </ds:schemaRefs>

</xml_diff>